<commit_message>
5 out of 6 working files
</commit_message>
<xml_diff>
--- a/task_1.1/Структура таблиц.docx
+++ b/task_1.1/Структура таблиц.docx
@@ -1,6 +1,6 @@
 
 <file path=word/document.xml><?xml version="1.0" encoding="utf-8"?>
-<w:document xmlns:wpc="http://schemas.microsoft.com/office/word/2010/wordprocessingCanvas" xmlns:cx="http://schemas.microsoft.com/office/drawing/2014/chartex" xmlns:cx1="http://schemas.microsoft.com/office/drawing/2015/9/8/chartex" xmlns:cx2="http://schemas.microsoft.com/office/drawing/2015/10/21/chartex" xmlns:cx3="http://schemas.microsoft.com/office/drawing/2016/5/9/chartex" xmlns:cx4="http://schemas.microsoft.com/office/drawing/2016/5/10/chartex" xmlns:cx5="http://schemas.microsoft.com/office/drawing/2016/5/11/chartex" xmlns:cx6="http://schemas.microsoft.com/office/drawing/2016/5/12/chartex" xmlns:cx7="http://schemas.microsoft.com/office/drawing/2016/5/13/chartex" xmlns:cx8="http://schemas.microsoft.com/office/drawing/2016/5/14/chartex" xmlns:mc="http://schemas.openxmlformats.org/markup-compatibility/2006" xmlns:aink="http://schemas.microsoft.com/office/drawing/2016/ink" xmlns:am3d="http://schemas.microsoft.com/office/drawing/2017/model3d" xmlns:o="urn:schemas-microsoft-com:office:office" xmlns:oel="http://schemas.microsoft.com/office/2019/extlst" xmlns:r="http://schemas.openxmlformats.org/officeDocument/2006/relationships" xmlns:m="http://schemas.openxmlformats.org/officeDocument/2006/math" xmlns:v="urn:schemas-microsoft-com:vml" xmlns:wp14="http://schemas.microsoft.com/office/word/2010/wordprocessingDrawing" xmlns:wp="http://schemas.openxmlformats.org/drawingml/2006/wordprocessingDrawing" xmlns:w10="urn:schemas-microsoft-com:office:word" xmlns:w="http://schemas.openxmlformats.org/wordprocessingml/2006/main" xmlns:w14="http://schemas.microsoft.com/office/word/2010/wordml" xmlns:w15="http://schemas.microsoft.com/office/word/2012/wordml" xmlns:w16cex="http://schemas.microsoft.com/office/word/2018/wordml/cex" xmlns:w16cid="http://schemas.microsoft.com/office/word/2016/wordml/cid" xmlns:w16="http://schemas.microsoft.com/office/word/2018/wordml" xmlns:w16sdtdh="http://schemas.microsoft.com/office/word/2020/wordml/sdtdatahash" xmlns:w16se="http://schemas.microsoft.com/office/word/2015/wordml/symex" xmlns:wpg="http://schemas.microsoft.com/office/word/2010/wordprocessingGroup" xmlns:wpi="http://schemas.microsoft.com/office/word/2010/wordprocessingInk" xmlns:wne="http://schemas.microsoft.com/office/word/2006/wordml" xmlns:wps="http://schemas.microsoft.com/office/word/2010/wordprocessingShape" mc:Ignorable="w14 w15 w16se w16cid w16 w16cex w16sdtdh wp14">
+<w:document xmlns:wpc="http://schemas.microsoft.com/office/word/2010/wordprocessingCanvas" xmlns:mc="http://schemas.openxmlformats.org/markup-compatibility/2006" xmlns:o="urn:schemas-microsoft-com:office:office" xmlns:r="http://schemas.openxmlformats.org/officeDocument/2006/relationships" xmlns:m="http://schemas.openxmlformats.org/officeDocument/2006/math" xmlns:v="urn:schemas-microsoft-com:vml" xmlns:wp14="http://schemas.microsoft.com/office/word/2010/wordprocessingDrawing" xmlns:wp="http://schemas.openxmlformats.org/drawingml/2006/wordprocessingDrawing" xmlns:w10="urn:schemas-microsoft-com:office:word" xmlns:w="http://schemas.openxmlformats.org/wordprocessingml/2006/main" xmlns:w14="http://schemas.microsoft.com/office/word/2010/wordml" xmlns:w15="http://schemas.microsoft.com/office/word/2012/wordml" xmlns:wpg="http://schemas.microsoft.com/office/word/2010/wordprocessingGroup" xmlns:wpi="http://schemas.microsoft.com/office/word/2010/wordprocessingInk" xmlns:wne="http://schemas.microsoft.com/office/word/2006/wordml" xmlns:wps="http://schemas.microsoft.com/office/word/2010/wordprocessingShape" mc:Ignorable="w14 w15 wp14">
   <w:body>
     <w:p>
       <w:pPr>
@@ -26,66 +26,6 @@
           <w:lang w:eastAsia="ru-RU"/>
         </w:rPr>
         <w:t>Слой детальных данных DS</w:t>
-      </w:r>
-      <w:r>
-        <w:rPr>
-          <w:rFonts w:ascii="Arial" w:eastAsia="Times New Roman" w:hAnsi="Arial" w:cs="Arial"/>
-          <w:b/>
-          <w:bCs/>
-          <w:color w:val="006FC9"/>
-          <w:sz w:val="20"/>
-          <w:szCs w:val="20"/>
-          <w:lang w:eastAsia="ru-RU"/>
-        </w:rPr>
-        <w:softHyphen/>
-      </w:r>
-      <w:r>
-        <w:rPr>
-          <w:rFonts w:ascii="Arial" w:eastAsia="Times New Roman" w:hAnsi="Arial" w:cs="Arial"/>
-          <w:b/>
-          <w:bCs/>
-          <w:color w:val="006FC9"/>
-          <w:sz w:val="20"/>
-          <w:szCs w:val="20"/>
-          <w:lang w:eastAsia="ru-RU"/>
-        </w:rPr>
-        <w:softHyphen/>
-      </w:r>
-      <w:r>
-        <w:rPr>
-          <w:rFonts w:ascii="Arial" w:eastAsia="Times New Roman" w:hAnsi="Arial" w:cs="Arial"/>
-          <w:b/>
-          <w:bCs/>
-          <w:color w:val="006FC9"/>
-          <w:sz w:val="20"/>
-          <w:szCs w:val="20"/>
-          <w:lang w:eastAsia="ru-RU"/>
-        </w:rPr>
-        <w:softHyphen/>
-      </w:r>
-      <w:r>
-        <w:rPr>
-          <w:rFonts w:ascii="Arial" w:eastAsia="Times New Roman" w:hAnsi="Arial" w:cs="Arial"/>
-          <w:b/>
-          <w:bCs/>
-          <w:color w:val="006FC9"/>
-          <w:sz w:val="20"/>
-          <w:szCs w:val="20"/>
-          <w:lang w:eastAsia="ru-RU"/>
-        </w:rPr>
-        <w:softHyphen/>
-      </w:r>
-      <w:r>
-        <w:rPr>
-          <w:rFonts w:ascii="Arial" w:eastAsia="Times New Roman" w:hAnsi="Arial" w:cs="Arial"/>
-          <w:b/>
-          <w:bCs/>
-          <w:color w:val="006FC9"/>
-          <w:sz w:val="20"/>
-          <w:szCs w:val="20"/>
-          <w:lang w:eastAsia="ru-RU"/>
-        </w:rPr>
-        <w:softHyphen/>
       </w:r>
     </w:p>
     <w:p>
@@ -158,6 +98,7 @@
                 <w:lang w:val="en-US" w:eastAsia="ru-RU"/>
               </w:rPr>
             </w:pPr>
+            <w:proofErr w:type="spellStart"/>
             <w:r>
               <w:rPr>
                 <w:rFonts w:ascii="Arial" w:eastAsia="Times New Roman" w:hAnsi="Arial" w:cs="Arial"/>
@@ -168,17 +109,19 @@
               </w:rPr>
               <w:t>on_date</w:t>
             </w:r>
-          </w:p>
-          <w:p>
-            <w:pPr>
-              <w:rPr>
-                <w:rFonts w:ascii="Arial" w:eastAsia="Times New Roman" w:hAnsi="Arial" w:cs="Arial"/>
-                <w:color w:val="000000"/>
-                <w:sz w:val="20"/>
-                <w:szCs w:val="20"/>
-                <w:lang w:val="en-US" w:eastAsia="ru-RU"/>
-              </w:rPr>
-            </w:pPr>
+            <w:proofErr w:type="spellEnd"/>
+          </w:p>
+          <w:p>
+            <w:pPr>
+              <w:rPr>
+                <w:rFonts w:ascii="Arial" w:eastAsia="Times New Roman" w:hAnsi="Arial" w:cs="Arial"/>
+                <w:color w:val="000000"/>
+                <w:sz w:val="20"/>
+                <w:szCs w:val="20"/>
+                <w:lang w:val="en-US" w:eastAsia="ru-RU"/>
+              </w:rPr>
+            </w:pPr>
+            <w:proofErr w:type="spellStart"/>
             <w:r>
               <w:rPr>
                 <w:rFonts w:ascii="Arial" w:eastAsia="Times New Roman" w:hAnsi="Arial" w:cs="Arial"/>
@@ -189,17 +132,19 @@
               </w:rPr>
               <w:t>account_rk</w:t>
             </w:r>
-          </w:p>
-          <w:p>
-            <w:pPr>
-              <w:rPr>
-                <w:rFonts w:ascii="Arial" w:eastAsia="Times New Roman" w:hAnsi="Arial" w:cs="Arial"/>
-                <w:color w:val="000000"/>
-                <w:sz w:val="20"/>
-                <w:szCs w:val="20"/>
-                <w:lang w:val="en-US" w:eastAsia="ru-RU"/>
-              </w:rPr>
-            </w:pPr>
+            <w:proofErr w:type="spellEnd"/>
+          </w:p>
+          <w:p>
+            <w:pPr>
+              <w:rPr>
+                <w:rFonts w:ascii="Arial" w:eastAsia="Times New Roman" w:hAnsi="Arial" w:cs="Arial"/>
+                <w:color w:val="000000"/>
+                <w:sz w:val="20"/>
+                <w:szCs w:val="20"/>
+                <w:lang w:val="en-US" w:eastAsia="ru-RU"/>
+              </w:rPr>
+            </w:pPr>
+            <w:proofErr w:type="spellStart"/>
             <w:r>
               <w:rPr>
                 <w:rFonts w:ascii="Arial" w:eastAsia="Times New Roman" w:hAnsi="Arial" w:cs="Arial"/>
@@ -210,17 +155,19 @@
               </w:rPr>
               <w:t>currency_rk</w:t>
             </w:r>
-          </w:p>
-          <w:p>
-            <w:pPr>
-              <w:rPr>
-                <w:rFonts w:ascii="Arial" w:eastAsia="Times New Roman" w:hAnsi="Arial" w:cs="Arial"/>
-                <w:color w:val="000000"/>
-                <w:sz w:val="20"/>
-                <w:szCs w:val="20"/>
-                <w:lang w:val="en-US" w:eastAsia="ru-RU"/>
-              </w:rPr>
-            </w:pPr>
+            <w:proofErr w:type="spellEnd"/>
+          </w:p>
+          <w:p>
+            <w:pPr>
+              <w:rPr>
+                <w:rFonts w:ascii="Arial" w:eastAsia="Times New Roman" w:hAnsi="Arial" w:cs="Arial"/>
+                <w:color w:val="000000"/>
+                <w:sz w:val="20"/>
+                <w:szCs w:val="20"/>
+                <w:lang w:val="en-US" w:eastAsia="ru-RU"/>
+              </w:rPr>
+            </w:pPr>
+            <w:proofErr w:type="spellStart"/>
             <w:r>
               <w:rPr>
                 <w:rFonts w:ascii="Arial" w:eastAsia="Times New Roman" w:hAnsi="Arial" w:cs="Arial"/>
@@ -241,6 +188,7 @@
               </w:rPr>
               <w:t>alance_out</w:t>
             </w:r>
+            <w:proofErr w:type="spellEnd"/>
           </w:p>
         </w:tc>
         <w:tc>
@@ -379,6 +327,7 @@
                 <w:lang w:val="en-US" w:eastAsia="ru-RU"/>
               </w:rPr>
             </w:pPr>
+            <w:proofErr w:type="spellStart"/>
             <w:r>
               <w:rPr>
                 <w:rFonts w:ascii="Arial" w:eastAsia="Times New Roman" w:hAnsi="Arial" w:cs="Arial"/>
@@ -389,17 +338,19 @@
               </w:rPr>
               <w:t>oper_date</w:t>
             </w:r>
-          </w:p>
-          <w:p>
-            <w:pPr>
-              <w:rPr>
-                <w:rFonts w:ascii="Arial" w:eastAsia="Times New Roman" w:hAnsi="Arial" w:cs="Arial"/>
-                <w:color w:val="000000"/>
-                <w:sz w:val="20"/>
-                <w:szCs w:val="20"/>
-                <w:lang w:val="en-US" w:eastAsia="ru-RU"/>
-              </w:rPr>
-            </w:pPr>
+            <w:proofErr w:type="spellEnd"/>
+          </w:p>
+          <w:p>
+            <w:pPr>
+              <w:rPr>
+                <w:rFonts w:ascii="Arial" w:eastAsia="Times New Roman" w:hAnsi="Arial" w:cs="Arial"/>
+                <w:color w:val="000000"/>
+                <w:sz w:val="20"/>
+                <w:szCs w:val="20"/>
+                <w:lang w:val="en-US" w:eastAsia="ru-RU"/>
+              </w:rPr>
+            </w:pPr>
+            <w:proofErr w:type="spellStart"/>
             <w:r>
               <w:rPr>
                 <w:rFonts w:ascii="Arial" w:eastAsia="Times New Roman" w:hAnsi="Arial" w:cs="Arial"/>
@@ -410,17 +361,19 @@
               </w:rPr>
               <w:t>credit_account_rk</w:t>
             </w:r>
-          </w:p>
-          <w:p>
-            <w:pPr>
-              <w:rPr>
-                <w:rFonts w:ascii="Arial" w:eastAsia="Times New Roman" w:hAnsi="Arial" w:cs="Arial"/>
-                <w:color w:val="000000"/>
-                <w:sz w:val="20"/>
-                <w:szCs w:val="20"/>
-                <w:lang w:val="en-US" w:eastAsia="ru-RU"/>
-              </w:rPr>
-            </w:pPr>
+            <w:proofErr w:type="spellEnd"/>
+          </w:p>
+          <w:p>
+            <w:pPr>
+              <w:rPr>
+                <w:rFonts w:ascii="Arial" w:eastAsia="Times New Roman" w:hAnsi="Arial" w:cs="Arial"/>
+                <w:color w:val="000000"/>
+                <w:sz w:val="20"/>
+                <w:szCs w:val="20"/>
+                <w:lang w:val="en-US" w:eastAsia="ru-RU"/>
+              </w:rPr>
+            </w:pPr>
+            <w:proofErr w:type="spellStart"/>
             <w:r>
               <w:rPr>
                 <w:rFonts w:ascii="Arial" w:eastAsia="Times New Roman" w:hAnsi="Arial" w:cs="Arial"/>
@@ -431,17 +384,19 @@
               </w:rPr>
               <w:t>debet_account_rk</w:t>
             </w:r>
-          </w:p>
-          <w:p>
-            <w:pPr>
-              <w:rPr>
-                <w:rFonts w:ascii="Arial" w:eastAsia="Times New Roman" w:hAnsi="Arial" w:cs="Arial"/>
-                <w:color w:val="000000"/>
-                <w:sz w:val="20"/>
-                <w:szCs w:val="20"/>
-                <w:lang w:val="en-US" w:eastAsia="ru-RU"/>
-              </w:rPr>
-            </w:pPr>
+            <w:proofErr w:type="spellEnd"/>
+          </w:p>
+          <w:p>
+            <w:pPr>
+              <w:rPr>
+                <w:rFonts w:ascii="Arial" w:eastAsia="Times New Roman" w:hAnsi="Arial" w:cs="Arial"/>
+                <w:color w:val="000000"/>
+                <w:sz w:val="20"/>
+                <w:szCs w:val="20"/>
+                <w:lang w:val="en-US" w:eastAsia="ru-RU"/>
+              </w:rPr>
+            </w:pPr>
+            <w:proofErr w:type="spellStart"/>
             <w:r>
               <w:rPr>
                 <w:rFonts w:ascii="Arial" w:eastAsia="Times New Roman" w:hAnsi="Arial" w:cs="Arial"/>
@@ -452,17 +407,19 @@
               </w:rPr>
               <w:t>credit_amount</w:t>
             </w:r>
-          </w:p>
-          <w:p>
-            <w:pPr>
-              <w:rPr>
-                <w:rFonts w:ascii="Arial" w:eastAsia="Times New Roman" w:hAnsi="Arial" w:cs="Arial"/>
-                <w:color w:val="000000"/>
-                <w:sz w:val="20"/>
-                <w:szCs w:val="20"/>
-                <w:lang w:val="en-US" w:eastAsia="ru-RU"/>
-              </w:rPr>
-            </w:pPr>
+            <w:proofErr w:type="spellEnd"/>
+          </w:p>
+          <w:p>
+            <w:pPr>
+              <w:rPr>
+                <w:rFonts w:ascii="Arial" w:eastAsia="Times New Roman" w:hAnsi="Arial" w:cs="Arial"/>
+                <w:color w:val="000000"/>
+                <w:sz w:val="20"/>
+                <w:szCs w:val="20"/>
+                <w:lang w:val="en-US" w:eastAsia="ru-RU"/>
+              </w:rPr>
+            </w:pPr>
+            <w:proofErr w:type="spellStart"/>
             <w:r>
               <w:rPr>
                 <w:rFonts w:ascii="Arial" w:eastAsia="Times New Roman" w:hAnsi="Arial" w:cs="Arial"/>
@@ -473,6 +430,7 @@
               </w:rPr>
               <w:t>debet_amount</w:t>
             </w:r>
+            <w:proofErr w:type="spellEnd"/>
           </w:p>
         </w:tc>
         <w:tc>
@@ -632,6 +590,7 @@
                 <w:lang w:val="en-US" w:eastAsia="ru-RU"/>
               </w:rPr>
             </w:pPr>
+            <w:proofErr w:type="spellStart"/>
             <w:r>
               <w:rPr>
                 <w:rFonts w:ascii="Arial" w:eastAsia="Times New Roman" w:hAnsi="Arial" w:cs="Arial"/>
@@ -642,17 +601,19 @@
               </w:rPr>
               <w:t>data_actual_date</w:t>
             </w:r>
-          </w:p>
-          <w:p>
-            <w:pPr>
-              <w:rPr>
-                <w:rFonts w:ascii="Arial" w:eastAsia="Times New Roman" w:hAnsi="Arial" w:cs="Arial"/>
-                <w:color w:val="000000"/>
-                <w:sz w:val="20"/>
-                <w:szCs w:val="20"/>
-                <w:lang w:val="en-US" w:eastAsia="ru-RU"/>
-              </w:rPr>
-            </w:pPr>
+            <w:proofErr w:type="spellEnd"/>
+          </w:p>
+          <w:p>
+            <w:pPr>
+              <w:rPr>
+                <w:rFonts w:ascii="Arial" w:eastAsia="Times New Roman" w:hAnsi="Arial" w:cs="Arial"/>
+                <w:color w:val="000000"/>
+                <w:sz w:val="20"/>
+                <w:szCs w:val="20"/>
+                <w:lang w:val="en-US" w:eastAsia="ru-RU"/>
+              </w:rPr>
+            </w:pPr>
+            <w:proofErr w:type="spellStart"/>
             <w:r>
               <w:rPr>
                 <w:rFonts w:ascii="Arial" w:eastAsia="Times New Roman" w:hAnsi="Arial" w:cs="Arial"/>
@@ -663,17 +624,19 @@
               </w:rPr>
               <w:t>data_actual_end_date</w:t>
             </w:r>
-          </w:p>
-          <w:p>
-            <w:pPr>
-              <w:rPr>
-                <w:rFonts w:ascii="Arial" w:eastAsia="Times New Roman" w:hAnsi="Arial" w:cs="Arial"/>
-                <w:color w:val="000000"/>
-                <w:sz w:val="20"/>
-                <w:szCs w:val="20"/>
-                <w:lang w:val="en-US" w:eastAsia="ru-RU"/>
-              </w:rPr>
-            </w:pPr>
+            <w:proofErr w:type="spellEnd"/>
+          </w:p>
+          <w:p>
+            <w:pPr>
+              <w:rPr>
+                <w:rFonts w:ascii="Arial" w:eastAsia="Times New Roman" w:hAnsi="Arial" w:cs="Arial"/>
+                <w:color w:val="000000"/>
+                <w:sz w:val="20"/>
+                <w:szCs w:val="20"/>
+                <w:lang w:val="en-US" w:eastAsia="ru-RU"/>
+              </w:rPr>
+            </w:pPr>
+            <w:proofErr w:type="spellStart"/>
             <w:r>
               <w:rPr>
                 <w:rFonts w:ascii="Arial" w:eastAsia="Times New Roman" w:hAnsi="Arial" w:cs="Arial"/>
@@ -684,17 +647,19 @@
               </w:rPr>
               <w:t>account_rk</w:t>
             </w:r>
-          </w:p>
-          <w:p>
-            <w:pPr>
-              <w:rPr>
-                <w:rFonts w:ascii="Arial" w:eastAsia="Times New Roman" w:hAnsi="Arial" w:cs="Arial"/>
-                <w:color w:val="000000"/>
-                <w:sz w:val="20"/>
-                <w:szCs w:val="20"/>
-                <w:lang w:val="en-US" w:eastAsia="ru-RU"/>
-              </w:rPr>
-            </w:pPr>
+            <w:proofErr w:type="spellEnd"/>
+          </w:p>
+          <w:p>
+            <w:pPr>
+              <w:rPr>
+                <w:rFonts w:ascii="Arial" w:eastAsia="Times New Roman" w:hAnsi="Arial" w:cs="Arial"/>
+                <w:color w:val="000000"/>
+                <w:sz w:val="20"/>
+                <w:szCs w:val="20"/>
+                <w:lang w:val="en-US" w:eastAsia="ru-RU"/>
+              </w:rPr>
+            </w:pPr>
+            <w:proofErr w:type="spellStart"/>
             <w:r>
               <w:rPr>
                 <w:rFonts w:ascii="Arial" w:eastAsia="Times New Roman" w:hAnsi="Arial" w:cs="Arial"/>
@@ -705,17 +670,19 @@
               </w:rPr>
               <w:t>account_number</w:t>
             </w:r>
-          </w:p>
-          <w:p>
-            <w:pPr>
-              <w:rPr>
-                <w:rFonts w:ascii="Arial" w:eastAsia="Times New Roman" w:hAnsi="Arial" w:cs="Arial"/>
-                <w:color w:val="000000"/>
-                <w:sz w:val="20"/>
-                <w:szCs w:val="20"/>
-                <w:lang w:val="en-US" w:eastAsia="ru-RU"/>
-              </w:rPr>
-            </w:pPr>
+            <w:proofErr w:type="spellEnd"/>
+          </w:p>
+          <w:p>
+            <w:pPr>
+              <w:rPr>
+                <w:rFonts w:ascii="Arial" w:eastAsia="Times New Roman" w:hAnsi="Arial" w:cs="Arial"/>
+                <w:color w:val="000000"/>
+                <w:sz w:val="20"/>
+                <w:szCs w:val="20"/>
+                <w:lang w:val="en-US" w:eastAsia="ru-RU"/>
+              </w:rPr>
+            </w:pPr>
+            <w:proofErr w:type="spellStart"/>
             <w:r>
               <w:rPr>
                 <w:rFonts w:ascii="Arial" w:eastAsia="Times New Roman" w:hAnsi="Arial" w:cs="Arial"/>
@@ -726,17 +693,19 @@
               </w:rPr>
               <w:t>char_type</w:t>
             </w:r>
-          </w:p>
-          <w:p>
-            <w:pPr>
-              <w:rPr>
-                <w:rFonts w:ascii="Arial" w:eastAsia="Times New Roman" w:hAnsi="Arial" w:cs="Arial"/>
-                <w:color w:val="000000"/>
-                <w:sz w:val="20"/>
-                <w:szCs w:val="20"/>
-                <w:lang w:val="en-US" w:eastAsia="ru-RU"/>
-              </w:rPr>
-            </w:pPr>
+            <w:proofErr w:type="spellEnd"/>
+          </w:p>
+          <w:p>
+            <w:pPr>
+              <w:rPr>
+                <w:rFonts w:ascii="Arial" w:eastAsia="Times New Roman" w:hAnsi="Arial" w:cs="Arial"/>
+                <w:color w:val="000000"/>
+                <w:sz w:val="20"/>
+                <w:szCs w:val="20"/>
+                <w:lang w:val="en-US" w:eastAsia="ru-RU"/>
+              </w:rPr>
+            </w:pPr>
+            <w:proofErr w:type="spellStart"/>
             <w:r>
               <w:rPr>
                 <w:rFonts w:ascii="Arial" w:eastAsia="Times New Roman" w:hAnsi="Arial" w:cs="Arial"/>
@@ -747,17 +716,19 @@
               </w:rPr>
               <w:t>currency_rk</w:t>
             </w:r>
-          </w:p>
-          <w:p>
-            <w:pPr>
-              <w:rPr>
-                <w:rFonts w:ascii="Arial" w:eastAsia="Times New Roman" w:hAnsi="Arial" w:cs="Arial"/>
-                <w:color w:val="000000"/>
-                <w:sz w:val="20"/>
-                <w:szCs w:val="20"/>
-                <w:lang w:val="en-US" w:eastAsia="ru-RU"/>
-              </w:rPr>
-            </w:pPr>
+            <w:proofErr w:type="spellEnd"/>
+          </w:p>
+          <w:p>
+            <w:pPr>
+              <w:rPr>
+                <w:rFonts w:ascii="Arial" w:eastAsia="Times New Roman" w:hAnsi="Arial" w:cs="Arial"/>
+                <w:color w:val="000000"/>
+                <w:sz w:val="20"/>
+                <w:szCs w:val="20"/>
+                <w:lang w:val="en-US" w:eastAsia="ru-RU"/>
+              </w:rPr>
+            </w:pPr>
+            <w:proofErr w:type="spellStart"/>
             <w:r>
               <w:rPr>
                 <w:rFonts w:ascii="Arial" w:eastAsia="Times New Roman" w:hAnsi="Arial" w:cs="Arial"/>
@@ -768,6 +739,7 @@
               </w:rPr>
               <w:t>currency_code</w:t>
             </w:r>
+            <w:proofErr w:type="spellEnd"/>
           </w:p>
         </w:tc>
         <w:tc>
@@ -1029,6 +1001,7 @@
                 <w:lang w:val="en-US" w:eastAsia="ru-RU"/>
               </w:rPr>
             </w:pPr>
+            <w:proofErr w:type="spellStart"/>
             <w:r>
               <w:rPr>
                 <w:rFonts w:ascii="Arial" w:eastAsia="Times New Roman" w:hAnsi="Arial" w:cs="Arial"/>
@@ -1039,17 +1012,19 @@
               </w:rPr>
               <w:t>currency_rk</w:t>
             </w:r>
-          </w:p>
-          <w:p>
-            <w:pPr>
-              <w:rPr>
-                <w:rFonts w:ascii="Arial" w:eastAsia="Times New Roman" w:hAnsi="Arial" w:cs="Arial"/>
-                <w:color w:val="000000"/>
-                <w:sz w:val="20"/>
-                <w:szCs w:val="20"/>
-                <w:lang w:val="en-US" w:eastAsia="ru-RU"/>
-              </w:rPr>
-            </w:pPr>
+            <w:proofErr w:type="spellEnd"/>
+          </w:p>
+          <w:p>
+            <w:pPr>
+              <w:rPr>
+                <w:rFonts w:ascii="Arial" w:eastAsia="Times New Roman" w:hAnsi="Arial" w:cs="Arial"/>
+                <w:color w:val="000000"/>
+                <w:sz w:val="20"/>
+                <w:szCs w:val="20"/>
+                <w:lang w:val="en-US" w:eastAsia="ru-RU"/>
+              </w:rPr>
+            </w:pPr>
+            <w:proofErr w:type="spellStart"/>
             <w:r>
               <w:rPr>
                 <w:rFonts w:ascii="Arial" w:eastAsia="Times New Roman" w:hAnsi="Arial" w:cs="Arial"/>
@@ -1060,17 +1035,19 @@
               </w:rPr>
               <w:t>data_actual_date</w:t>
             </w:r>
-          </w:p>
-          <w:p>
-            <w:pPr>
-              <w:rPr>
-                <w:rFonts w:ascii="Arial" w:eastAsia="Times New Roman" w:hAnsi="Arial" w:cs="Arial"/>
-                <w:color w:val="000000"/>
-                <w:sz w:val="20"/>
-                <w:szCs w:val="20"/>
-                <w:lang w:val="en-US" w:eastAsia="ru-RU"/>
-              </w:rPr>
-            </w:pPr>
+            <w:proofErr w:type="spellEnd"/>
+          </w:p>
+          <w:p>
+            <w:pPr>
+              <w:rPr>
+                <w:rFonts w:ascii="Arial" w:eastAsia="Times New Roman" w:hAnsi="Arial" w:cs="Arial"/>
+                <w:color w:val="000000"/>
+                <w:sz w:val="20"/>
+                <w:szCs w:val="20"/>
+                <w:lang w:val="en-US" w:eastAsia="ru-RU"/>
+              </w:rPr>
+            </w:pPr>
+            <w:proofErr w:type="spellStart"/>
             <w:r>
               <w:rPr>
                 <w:rFonts w:ascii="Arial" w:eastAsia="Times New Roman" w:hAnsi="Arial" w:cs="Arial"/>
@@ -1081,17 +1058,19 @@
               </w:rPr>
               <w:t>data_actual_end_date</w:t>
             </w:r>
-          </w:p>
-          <w:p>
-            <w:pPr>
-              <w:rPr>
-                <w:rFonts w:ascii="Arial" w:eastAsia="Times New Roman" w:hAnsi="Arial" w:cs="Arial"/>
-                <w:color w:val="000000"/>
-                <w:sz w:val="20"/>
-                <w:szCs w:val="20"/>
-                <w:lang w:val="en-US" w:eastAsia="ru-RU"/>
-              </w:rPr>
-            </w:pPr>
+            <w:proofErr w:type="spellEnd"/>
+          </w:p>
+          <w:p>
+            <w:pPr>
+              <w:rPr>
+                <w:rFonts w:ascii="Arial" w:eastAsia="Times New Roman" w:hAnsi="Arial" w:cs="Arial"/>
+                <w:color w:val="000000"/>
+                <w:sz w:val="20"/>
+                <w:szCs w:val="20"/>
+                <w:lang w:val="en-US" w:eastAsia="ru-RU"/>
+              </w:rPr>
+            </w:pPr>
+            <w:proofErr w:type="spellStart"/>
             <w:r>
               <w:rPr>
                 <w:rFonts w:ascii="Arial" w:eastAsia="Times New Roman" w:hAnsi="Arial" w:cs="Arial"/>
@@ -1102,17 +1081,19 @@
               </w:rPr>
               <w:t>currency_code</w:t>
             </w:r>
-          </w:p>
-          <w:p>
-            <w:pPr>
-              <w:rPr>
-                <w:rFonts w:ascii="Arial" w:eastAsia="Times New Roman" w:hAnsi="Arial" w:cs="Arial"/>
-                <w:color w:val="000000"/>
-                <w:sz w:val="20"/>
-                <w:szCs w:val="20"/>
-                <w:lang w:val="en-US" w:eastAsia="ru-RU"/>
-              </w:rPr>
-            </w:pPr>
+            <w:proofErr w:type="spellEnd"/>
+          </w:p>
+          <w:p>
+            <w:pPr>
+              <w:rPr>
+                <w:rFonts w:ascii="Arial" w:eastAsia="Times New Roman" w:hAnsi="Arial" w:cs="Arial"/>
+                <w:color w:val="000000"/>
+                <w:sz w:val="20"/>
+                <w:szCs w:val="20"/>
+                <w:lang w:val="en-US" w:eastAsia="ru-RU"/>
+              </w:rPr>
+            </w:pPr>
+            <w:proofErr w:type="spellStart"/>
             <w:r>
               <w:rPr>
                 <w:rFonts w:ascii="Arial" w:eastAsia="Times New Roman" w:hAnsi="Arial" w:cs="Arial"/>
@@ -1123,6 +1104,7 @@
               </w:rPr>
               <w:t>code_iso_char</w:t>
             </w:r>
+            <w:proofErr w:type="spellEnd"/>
           </w:p>
         </w:tc>
         <w:tc>
@@ -1302,6 +1284,7 @@
                 <w:lang w:val="en-US" w:eastAsia="ru-RU"/>
               </w:rPr>
             </w:pPr>
+            <w:proofErr w:type="spellStart"/>
             <w:r>
               <w:rPr>
                 <w:rFonts w:ascii="Arial" w:eastAsia="Times New Roman" w:hAnsi="Arial" w:cs="Arial"/>
@@ -1312,17 +1295,19 @@
               </w:rPr>
               <w:t>data_actual_date</w:t>
             </w:r>
-          </w:p>
-          <w:p>
-            <w:pPr>
-              <w:rPr>
-                <w:rFonts w:ascii="Arial" w:eastAsia="Times New Roman" w:hAnsi="Arial" w:cs="Arial"/>
-                <w:color w:val="000000"/>
-                <w:sz w:val="20"/>
-                <w:szCs w:val="20"/>
-                <w:lang w:val="en-US" w:eastAsia="ru-RU"/>
-              </w:rPr>
-            </w:pPr>
+            <w:proofErr w:type="spellEnd"/>
+          </w:p>
+          <w:p>
+            <w:pPr>
+              <w:rPr>
+                <w:rFonts w:ascii="Arial" w:eastAsia="Times New Roman" w:hAnsi="Arial" w:cs="Arial"/>
+                <w:color w:val="000000"/>
+                <w:sz w:val="20"/>
+                <w:szCs w:val="20"/>
+                <w:lang w:val="en-US" w:eastAsia="ru-RU"/>
+              </w:rPr>
+            </w:pPr>
+            <w:proofErr w:type="spellStart"/>
             <w:r>
               <w:rPr>
                 <w:rFonts w:ascii="Arial" w:eastAsia="Times New Roman" w:hAnsi="Arial" w:cs="Arial"/>
@@ -1333,17 +1318,19 @@
               </w:rPr>
               <w:t>data_actual_end_date</w:t>
             </w:r>
-          </w:p>
-          <w:p>
-            <w:pPr>
-              <w:rPr>
-                <w:rFonts w:ascii="Arial" w:eastAsia="Times New Roman" w:hAnsi="Arial" w:cs="Arial"/>
-                <w:color w:val="000000"/>
-                <w:sz w:val="20"/>
-                <w:szCs w:val="20"/>
-                <w:lang w:val="en-US" w:eastAsia="ru-RU"/>
-              </w:rPr>
-            </w:pPr>
+            <w:proofErr w:type="spellEnd"/>
+          </w:p>
+          <w:p>
+            <w:pPr>
+              <w:rPr>
+                <w:rFonts w:ascii="Arial" w:eastAsia="Times New Roman" w:hAnsi="Arial" w:cs="Arial"/>
+                <w:color w:val="000000"/>
+                <w:sz w:val="20"/>
+                <w:szCs w:val="20"/>
+                <w:lang w:val="en-US" w:eastAsia="ru-RU"/>
+              </w:rPr>
+            </w:pPr>
+            <w:proofErr w:type="spellStart"/>
             <w:r>
               <w:rPr>
                 <w:rFonts w:ascii="Arial" w:eastAsia="Times New Roman" w:hAnsi="Arial" w:cs="Arial"/>
@@ -1354,17 +1341,19 @@
               </w:rPr>
               <w:t>currency_rk</w:t>
             </w:r>
-          </w:p>
-          <w:p>
-            <w:pPr>
-              <w:rPr>
-                <w:rFonts w:ascii="Arial" w:eastAsia="Times New Roman" w:hAnsi="Arial" w:cs="Arial"/>
-                <w:color w:val="000000"/>
-                <w:sz w:val="20"/>
-                <w:szCs w:val="20"/>
-                <w:lang w:val="en-US" w:eastAsia="ru-RU"/>
-              </w:rPr>
-            </w:pPr>
+            <w:proofErr w:type="spellEnd"/>
+          </w:p>
+          <w:p>
+            <w:pPr>
+              <w:rPr>
+                <w:rFonts w:ascii="Arial" w:eastAsia="Times New Roman" w:hAnsi="Arial" w:cs="Arial"/>
+                <w:color w:val="000000"/>
+                <w:sz w:val="20"/>
+                <w:szCs w:val="20"/>
+                <w:lang w:val="en-US" w:eastAsia="ru-RU"/>
+              </w:rPr>
+            </w:pPr>
+            <w:proofErr w:type="spellStart"/>
             <w:r>
               <w:rPr>
                 <w:rFonts w:ascii="Arial" w:eastAsia="Times New Roman" w:hAnsi="Arial" w:cs="Arial"/>
@@ -1375,17 +1364,19 @@
               </w:rPr>
               <w:t>reduced_cource</w:t>
             </w:r>
-          </w:p>
-          <w:p>
-            <w:pPr>
-              <w:rPr>
-                <w:rFonts w:ascii="Arial" w:eastAsia="Times New Roman" w:hAnsi="Arial" w:cs="Arial"/>
-                <w:color w:val="000000"/>
-                <w:sz w:val="20"/>
-                <w:szCs w:val="20"/>
-                <w:lang w:val="en-US" w:eastAsia="ru-RU"/>
-              </w:rPr>
-            </w:pPr>
+            <w:proofErr w:type="spellEnd"/>
+          </w:p>
+          <w:p>
+            <w:pPr>
+              <w:rPr>
+                <w:rFonts w:ascii="Arial" w:eastAsia="Times New Roman" w:hAnsi="Arial" w:cs="Arial"/>
+                <w:color w:val="000000"/>
+                <w:sz w:val="20"/>
+                <w:szCs w:val="20"/>
+                <w:lang w:val="en-US" w:eastAsia="ru-RU"/>
+              </w:rPr>
+            </w:pPr>
+            <w:proofErr w:type="spellStart"/>
             <w:r>
               <w:rPr>
                 <w:rFonts w:ascii="Arial" w:eastAsia="Times New Roman" w:hAnsi="Arial" w:cs="Arial"/>
@@ -1396,6 +1387,7 @@
               </w:rPr>
               <w:t>code_iso_num</w:t>
             </w:r>
+            <w:proofErr w:type="spellEnd"/>
           </w:p>
         </w:tc>
         <w:tc>
@@ -1586,6 +1578,7 @@
                 <w:lang w:val="en-US" w:eastAsia="ru-RU"/>
               </w:rPr>
             </w:pPr>
+            <w:proofErr w:type="spellStart"/>
             <w:r>
               <w:rPr>
                 <w:rFonts w:ascii="Arial" w:eastAsia="Times New Roman" w:hAnsi="Arial" w:cs="Arial"/>
@@ -1596,17 +1589,19 @@
               </w:rPr>
               <w:t>chapter_name</w:t>
             </w:r>
-          </w:p>
-          <w:p>
-            <w:pPr>
-              <w:rPr>
-                <w:rFonts w:ascii="Arial" w:eastAsia="Times New Roman" w:hAnsi="Arial" w:cs="Arial"/>
-                <w:color w:val="000000"/>
-                <w:sz w:val="20"/>
-                <w:szCs w:val="20"/>
-                <w:lang w:val="en-US" w:eastAsia="ru-RU"/>
-              </w:rPr>
-            </w:pPr>
+            <w:proofErr w:type="spellEnd"/>
+          </w:p>
+          <w:p>
+            <w:pPr>
+              <w:rPr>
+                <w:rFonts w:ascii="Arial" w:eastAsia="Times New Roman" w:hAnsi="Arial" w:cs="Arial"/>
+                <w:color w:val="000000"/>
+                <w:sz w:val="20"/>
+                <w:szCs w:val="20"/>
+                <w:lang w:val="en-US" w:eastAsia="ru-RU"/>
+              </w:rPr>
+            </w:pPr>
+            <w:proofErr w:type="spellStart"/>
             <w:r>
               <w:rPr>
                 <w:rFonts w:ascii="Arial" w:eastAsia="Times New Roman" w:hAnsi="Arial" w:cs="Arial"/>
@@ -1617,17 +1612,19 @@
               </w:rPr>
               <w:t>section_number</w:t>
             </w:r>
-          </w:p>
-          <w:p>
-            <w:pPr>
-              <w:rPr>
-                <w:rFonts w:ascii="Arial" w:eastAsia="Times New Roman" w:hAnsi="Arial" w:cs="Arial"/>
-                <w:color w:val="000000"/>
-                <w:sz w:val="20"/>
-                <w:szCs w:val="20"/>
-                <w:lang w:val="en-US" w:eastAsia="ru-RU"/>
-              </w:rPr>
-            </w:pPr>
+            <w:proofErr w:type="spellEnd"/>
+          </w:p>
+          <w:p>
+            <w:pPr>
+              <w:rPr>
+                <w:rFonts w:ascii="Arial" w:eastAsia="Times New Roman" w:hAnsi="Arial" w:cs="Arial"/>
+                <w:color w:val="000000"/>
+                <w:sz w:val="20"/>
+                <w:szCs w:val="20"/>
+                <w:lang w:val="en-US" w:eastAsia="ru-RU"/>
+              </w:rPr>
+            </w:pPr>
+            <w:proofErr w:type="spellStart"/>
             <w:r>
               <w:rPr>
                 <w:rFonts w:ascii="Arial" w:eastAsia="Times New Roman" w:hAnsi="Arial" w:cs="Arial"/>
@@ -1638,17 +1635,19 @@
               </w:rPr>
               <w:t>section_name</w:t>
             </w:r>
-          </w:p>
-          <w:p>
-            <w:pPr>
-              <w:rPr>
-                <w:rFonts w:ascii="Arial" w:eastAsia="Times New Roman" w:hAnsi="Arial" w:cs="Arial"/>
-                <w:color w:val="000000"/>
-                <w:sz w:val="20"/>
-                <w:szCs w:val="20"/>
-                <w:lang w:val="en-US" w:eastAsia="ru-RU"/>
-              </w:rPr>
-            </w:pPr>
+            <w:proofErr w:type="spellEnd"/>
+          </w:p>
+          <w:p>
+            <w:pPr>
+              <w:rPr>
+                <w:rFonts w:ascii="Arial" w:eastAsia="Times New Roman" w:hAnsi="Arial" w:cs="Arial"/>
+                <w:color w:val="000000"/>
+                <w:sz w:val="20"/>
+                <w:szCs w:val="20"/>
+                <w:lang w:val="en-US" w:eastAsia="ru-RU"/>
+              </w:rPr>
+            </w:pPr>
+            <w:proofErr w:type="spellStart"/>
             <w:r>
               <w:rPr>
                 <w:rFonts w:ascii="Arial" w:eastAsia="Times New Roman" w:hAnsi="Arial" w:cs="Arial"/>
@@ -1659,6 +1658,7 @@
               </w:rPr>
               <w:t>subsection_name</w:t>
             </w:r>
+            <w:proofErr w:type="spellEnd"/>
           </w:p>
           <w:p>
             <w:pPr>
@@ -1712,6 +1712,7 @@
                 <w:lang w:val="en-US" w:eastAsia="ru-RU"/>
               </w:rPr>
             </w:pPr>
+            <w:proofErr w:type="spellStart"/>
             <w:r>
               <w:rPr>
                 <w:rFonts w:ascii="Arial" w:eastAsia="Times New Roman" w:hAnsi="Arial" w:cs="Arial"/>
@@ -1722,17 +1723,19 @@
               </w:rPr>
               <w:t>ledger_account</w:t>
             </w:r>
-          </w:p>
-          <w:p>
-            <w:pPr>
-              <w:rPr>
-                <w:rFonts w:ascii="Arial" w:eastAsia="Times New Roman" w:hAnsi="Arial" w:cs="Arial"/>
-                <w:color w:val="000000"/>
-                <w:sz w:val="20"/>
-                <w:szCs w:val="20"/>
-                <w:lang w:val="en-US" w:eastAsia="ru-RU"/>
-              </w:rPr>
-            </w:pPr>
+            <w:proofErr w:type="spellEnd"/>
+          </w:p>
+          <w:p>
+            <w:pPr>
+              <w:rPr>
+                <w:rFonts w:ascii="Arial" w:eastAsia="Times New Roman" w:hAnsi="Arial" w:cs="Arial"/>
+                <w:color w:val="000000"/>
+                <w:sz w:val="20"/>
+                <w:szCs w:val="20"/>
+                <w:lang w:val="en-US" w:eastAsia="ru-RU"/>
+              </w:rPr>
+            </w:pPr>
+            <w:proofErr w:type="spellStart"/>
             <w:r>
               <w:rPr>
                 <w:rFonts w:ascii="Arial" w:eastAsia="Times New Roman" w:hAnsi="Arial" w:cs="Arial"/>
@@ -1743,6 +1746,7 @@
               </w:rPr>
               <w:t>ledger_account_name</w:t>
             </w:r>
+            <w:proofErr w:type="spellEnd"/>
           </w:p>
           <w:p>
             <w:pPr>
@@ -1775,6 +1779,7 @@
                 <w:lang w:val="en-US" w:eastAsia="ru-RU"/>
               </w:rPr>
             </w:pPr>
+            <w:proofErr w:type="spellStart"/>
             <w:r>
               <w:rPr>
                 <w:rFonts w:ascii="Arial" w:eastAsia="Times New Roman" w:hAnsi="Arial" w:cs="Arial"/>
@@ -1785,17 +1790,19 @@
               </w:rPr>
               <w:t>is_resident</w:t>
             </w:r>
-          </w:p>
-          <w:p>
-            <w:pPr>
-              <w:rPr>
-                <w:rFonts w:ascii="Arial" w:eastAsia="Times New Roman" w:hAnsi="Arial" w:cs="Arial"/>
-                <w:color w:val="000000"/>
-                <w:sz w:val="20"/>
-                <w:szCs w:val="20"/>
-                <w:lang w:val="en-US" w:eastAsia="ru-RU"/>
-              </w:rPr>
-            </w:pPr>
+            <w:proofErr w:type="spellEnd"/>
+          </w:p>
+          <w:p>
+            <w:pPr>
+              <w:rPr>
+                <w:rFonts w:ascii="Arial" w:eastAsia="Times New Roman" w:hAnsi="Arial" w:cs="Arial"/>
+                <w:color w:val="000000"/>
+                <w:sz w:val="20"/>
+                <w:szCs w:val="20"/>
+                <w:lang w:val="en-US" w:eastAsia="ru-RU"/>
+              </w:rPr>
+            </w:pPr>
+            <w:proofErr w:type="spellStart"/>
             <w:r>
               <w:rPr>
                 <w:rFonts w:ascii="Arial" w:eastAsia="Times New Roman" w:hAnsi="Arial" w:cs="Arial"/>
@@ -1806,17 +1813,19 @@
               </w:rPr>
               <w:t>is_reserve</w:t>
             </w:r>
-          </w:p>
-          <w:p>
-            <w:pPr>
-              <w:rPr>
-                <w:rFonts w:ascii="Arial" w:eastAsia="Times New Roman" w:hAnsi="Arial" w:cs="Arial"/>
-                <w:color w:val="000000"/>
-                <w:sz w:val="20"/>
-                <w:szCs w:val="20"/>
-                <w:lang w:val="en-US" w:eastAsia="ru-RU"/>
-              </w:rPr>
-            </w:pPr>
+            <w:proofErr w:type="spellEnd"/>
+          </w:p>
+          <w:p>
+            <w:pPr>
+              <w:rPr>
+                <w:rFonts w:ascii="Arial" w:eastAsia="Times New Roman" w:hAnsi="Arial" w:cs="Arial"/>
+                <w:color w:val="000000"/>
+                <w:sz w:val="20"/>
+                <w:szCs w:val="20"/>
+                <w:lang w:val="en-US" w:eastAsia="ru-RU"/>
+              </w:rPr>
+            </w:pPr>
+            <w:proofErr w:type="spellStart"/>
             <w:r>
               <w:rPr>
                 <w:rFonts w:ascii="Arial" w:eastAsia="Times New Roman" w:hAnsi="Arial" w:cs="Arial"/>
@@ -1827,17 +1836,19 @@
               </w:rPr>
               <w:t>is_reserved</w:t>
             </w:r>
-          </w:p>
-          <w:p>
-            <w:pPr>
-              <w:rPr>
-                <w:rFonts w:ascii="Arial" w:eastAsia="Times New Roman" w:hAnsi="Arial" w:cs="Arial"/>
-                <w:color w:val="000000"/>
-                <w:sz w:val="20"/>
-                <w:szCs w:val="20"/>
-                <w:lang w:val="en-US" w:eastAsia="ru-RU"/>
-              </w:rPr>
-            </w:pPr>
+            <w:proofErr w:type="spellEnd"/>
+          </w:p>
+          <w:p>
+            <w:pPr>
+              <w:rPr>
+                <w:rFonts w:ascii="Arial" w:eastAsia="Times New Roman" w:hAnsi="Arial" w:cs="Arial"/>
+                <w:color w:val="000000"/>
+                <w:sz w:val="20"/>
+                <w:szCs w:val="20"/>
+                <w:lang w:val="en-US" w:eastAsia="ru-RU"/>
+              </w:rPr>
+            </w:pPr>
+            <w:proofErr w:type="spellStart"/>
             <w:r>
               <w:rPr>
                 <w:rFonts w:ascii="Arial" w:eastAsia="Times New Roman" w:hAnsi="Arial" w:cs="Arial"/>
@@ -1848,17 +1859,19 @@
               </w:rPr>
               <w:t>is_loan</w:t>
             </w:r>
-          </w:p>
-          <w:p>
-            <w:pPr>
-              <w:rPr>
-                <w:rFonts w:ascii="Arial" w:eastAsia="Times New Roman" w:hAnsi="Arial" w:cs="Arial"/>
-                <w:color w:val="000000"/>
-                <w:sz w:val="20"/>
-                <w:szCs w:val="20"/>
-                <w:lang w:val="en-US" w:eastAsia="ru-RU"/>
-              </w:rPr>
-            </w:pPr>
+            <w:proofErr w:type="spellEnd"/>
+          </w:p>
+          <w:p>
+            <w:pPr>
+              <w:rPr>
+                <w:rFonts w:ascii="Arial" w:eastAsia="Times New Roman" w:hAnsi="Arial" w:cs="Arial"/>
+                <w:color w:val="000000"/>
+                <w:sz w:val="20"/>
+                <w:szCs w:val="20"/>
+                <w:lang w:val="en-US" w:eastAsia="ru-RU"/>
+              </w:rPr>
+            </w:pPr>
+            <w:proofErr w:type="spellStart"/>
             <w:r>
               <w:rPr>
                 <w:rFonts w:ascii="Arial" w:eastAsia="Times New Roman" w:hAnsi="Arial" w:cs="Arial"/>
@@ -1869,17 +1882,19 @@
               </w:rPr>
               <w:t>is_reserved_assets</w:t>
             </w:r>
-          </w:p>
-          <w:p>
-            <w:pPr>
-              <w:rPr>
-                <w:rFonts w:ascii="Arial" w:eastAsia="Times New Roman" w:hAnsi="Arial" w:cs="Arial"/>
-                <w:color w:val="000000"/>
-                <w:sz w:val="20"/>
-                <w:szCs w:val="20"/>
-                <w:lang w:val="en-US" w:eastAsia="ru-RU"/>
-              </w:rPr>
-            </w:pPr>
+            <w:proofErr w:type="spellEnd"/>
+          </w:p>
+          <w:p>
+            <w:pPr>
+              <w:rPr>
+                <w:rFonts w:ascii="Arial" w:eastAsia="Times New Roman" w:hAnsi="Arial" w:cs="Arial"/>
+                <w:color w:val="000000"/>
+                <w:sz w:val="20"/>
+                <w:szCs w:val="20"/>
+                <w:lang w:val="en-US" w:eastAsia="ru-RU"/>
+              </w:rPr>
+            </w:pPr>
+            <w:proofErr w:type="spellStart"/>
             <w:r>
               <w:rPr>
                 <w:rFonts w:ascii="Arial" w:eastAsia="Times New Roman" w:hAnsi="Arial" w:cs="Arial"/>
@@ -1890,17 +1905,19 @@
               </w:rPr>
               <w:t>is_overdue</w:t>
             </w:r>
-          </w:p>
-          <w:p>
-            <w:pPr>
-              <w:rPr>
-                <w:rFonts w:ascii="Arial" w:eastAsia="Times New Roman" w:hAnsi="Arial" w:cs="Arial"/>
-                <w:color w:val="000000"/>
-                <w:sz w:val="20"/>
-                <w:szCs w:val="20"/>
-                <w:lang w:val="en-US" w:eastAsia="ru-RU"/>
-              </w:rPr>
-            </w:pPr>
+            <w:proofErr w:type="spellEnd"/>
+          </w:p>
+          <w:p>
+            <w:pPr>
+              <w:rPr>
+                <w:rFonts w:ascii="Arial" w:eastAsia="Times New Roman" w:hAnsi="Arial" w:cs="Arial"/>
+                <w:color w:val="000000"/>
+                <w:sz w:val="20"/>
+                <w:szCs w:val="20"/>
+                <w:lang w:val="en-US" w:eastAsia="ru-RU"/>
+              </w:rPr>
+            </w:pPr>
+            <w:proofErr w:type="spellStart"/>
             <w:r>
               <w:rPr>
                 <w:rFonts w:ascii="Arial" w:eastAsia="Times New Roman" w:hAnsi="Arial" w:cs="Arial"/>
@@ -1911,17 +1928,19 @@
               </w:rPr>
               <w:t>is_interest</w:t>
             </w:r>
-          </w:p>
-          <w:p>
-            <w:pPr>
-              <w:rPr>
-                <w:rFonts w:ascii="Arial" w:eastAsia="Times New Roman" w:hAnsi="Arial" w:cs="Arial"/>
-                <w:color w:val="000000"/>
-                <w:sz w:val="20"/>
-                <w:szCs w:val="20"/>
-                <w:lang w:val="en-US" w:eastAsia="ru-RU"/>
-              </w:rPr>
-            </w:pPr>
+            <w:proofErr w:type="spellEnd"/>
+          </w:p>
+          <w:p>
+            <w:pPr>
+              <w:rPr>
+                <w:rFonts w:ascii="Arial" w:eastAsia="Times New Roman" w:hAnsi="Arial" w:cs="Arial"/>
+                <w:color w:val="000000"/>
+                <w:sz w:val="20"/>
+                <w:szCs w:val="20"/>
+                <w:lang w:val="en-US" w:eastAsia="ru-RU"/>
+              </w:rPr>
+            </w:pPr>
+            <w:proofErr w:type="spellStart"/>
             <w:r>
               <w:rPr>
                 <w:rFonts w:ascii="Arial" w:eastAsia="Times New Roman" w:hAnsi="Arial" w:cs="Arial"/>
@@ -1932,17 +1951,19 @@
               </w:rPr>
               <w:t>pair_account</w:t>
             </w:r>
-          </w:p>
-          <w:p>
-            <w:pPr>
-              <w:rPr>
-                <w:rFonts w:ascii="Arial" w:eastAsia="Times New Roman" w:hAnsi="Arial" w:cs="Arial"/>
-                <w:color w:val="000000"/>
-                <w:sz w:val="20"/>
-                <w:szCs w:val="20"/>
-                <w:lang w:val="en-US" w:eastAsia="ru-RU"/>
-              </w:rPr>
-            </w:pPr>
+            <w:proofErr w:type="spellEnd"/>
+          </w:p>
+          <w:p>
+            <w:pPr>
+              <w:rPr>
+                <w:rFonts w:ascii="Arial" w:eastAsia="Times New Roman" w:hAnsi="Arial" w:cs="Arial"/>
+                <w:color w:val="000000"/>
+                <w:sz w:val="20"/>
+                <w:szCs w:val="20"/>
+                <w:lang w:val="en-US" w:eastAsia="ru-RU"/>
+              </w:rPr>
+            </w:pPr>
+            <w:proofErr w:type="spellStart"/>
             <w:r>
               <w:rPr>
                 <w:rFonts w:ascii="Arial" w:eastAsia="Times New Roman" w:hAnsi="Arial" w:cs="Arial"/>
@@ -1953,17 +1974,19 @@
               </w:rPr>
               <w:t>start_date</w:t>
             </w:r>
-          </w:p>
-          <w:p>
-            <w:pPr>
-              <w:rPr>
-                <w:rFonts w:ascii="Arial" w:eastAsia="Times New Roman" w:hAnsi="Arial" w:cs="Arial"/>
-                <w:color w:val="000000"/>
-                <w:sz w:val="20"/>
-                <w:szCs w:val="20"/>
-                <w:lang w:val="en-US" w:eastAsia="ru-RU"/>
-              </w:rPr>
-            </w:pPr>
+            <w:proofErr w:type="spellEnd"/>
+          </w:p>
+          <w:p>
+            <w:pPr>
+              <w:rPr>
+                <w:rFonts w:ascii="Arial" w:eastAsia="Times New Roman" w:hAnsi="Arial" w:cs="Arial"/>
+                <w:color w:val="000000"/>
+                <w:sz w:val="20"/>
+                <w:szCs w:val="20"/>
+                <w:lang w:val="en-US" w:eastAsia="ru-RU"/>
+              </w:rPr>
+            </w:pPr>
+            <w:proofErr w:type="spellStart"/>
             <w:r>
               <w:rPr>
                 <w:rFonts w:ascii="Arial" w:eastAsia="Times New Roman" w:hAnsi="Arial" w:cs="Arial"/>
@@ -1974,17 +1997,19 @@
               </w:rPr>
               <w:t>end_date</w:t>
             </w:r>
-          </w:p>
-          <w:p>
-            <w:pPr>
-              <w:rPr>
-                <w:rFonts w:ascii="Arial" w:eastAsia="Times New Roman" w:hAnsi="Arial" w:cs="Arial"/>
-                <w:color w:val="000000"/>
-                <w:sz w:val="20"/>
-                <w:szCs w:val="20"/>
-                <w:lang w:val="en-US" w:eastAsia="ru-RU"/>
-              </w:rPr>
-            </w:pPr>
+            <w:proofErr w:type="spellEnd"/>
+          </w:p>
+          <w:p>
+            <w:pPr>
+              <w:rPr>
+                <w:rFonts w:ascii="Arial" w:eastAsia="Times New Roman" w:hAnsi="Arial" w:cs="Arial"/>
+                <w:color w:val="000000"/>
+                <w:sz w:val="20"/>
+                <w:szCs w:val="20"/>
+                <w:lang w:val="en-US" w:eastAsia="ru-RU"/>
+              </w:rPr>
+            </w:pPr>
+            <w:proofErr w:type="spellStart"/>
             <w:r>
               <w:rPr>
                 <w:rFonts w:ascii="Arial" w:eastAsia="Times New Roman" w:hAnsi="Arial" w:cs="Arial"/>
@@ -1995,17 +2020,19 @@
               </w:rPr>
               <w:t>is_rub_only</w:t>
             </w:r>
-          </w:p>
-          <w:p>
-            <w:pPr>
-              <w:rPr>
-                <w:rFonts w:ascii="Arial" w:eastAsia="Times New Roman" w:hAnsi="Arial" w:cs="Arial"/>
-                <w:color w:val="000000"/>
-                <w:sz w:val="20"/>
-                <w:szCs w:val="20"/>
-                <w:lang w:val="en-US" w:eastAsia="ru-RU"/>
-              </w:rPr>
-            </w:pPr>
+            <w:proofErr w:type="spellEnd"/>
+          </w:p>
+          <w:p>
+            <w:pPr>
+              <w:rPr>
+                <w:rFonts w:ascii="Arial" w:eastAsia="Times New Roman" w:hAnsi="Arial" w:cs="Arial"/>
+                <w:color w:val="000000"/>
+                <w:sz w:val="20"/>
+                <w:szCs w:val="20"/>
+                <w:lang w:val="en-US" w:eastAsia="ru-RU"/>
+              </w:rPr>
+            </w:pPr>
+            <w:proofErr w:type="spellStart"/>
             <w:r>
               <w:rPr>
                 <w:rFonts w:ascii="Arial" w:eastAsia="Times New Roman" w:hAnsi="Arial" w:cs="Arial"/>
@@ -2016,17 +2043,19 @@
               </w:rPr>
               <w:t>min_term</w:t>
             </w:r>
-          </w:p>
-          <w:p>
-            <w:pPr>
-              <w:rPr>
-                <w:rFonts w:ascii="Arial" w:eastAsia="Times New Roman" w:hAnsi="Arial" w:cs="Arial"/>
-                <w:color w:val="000000"/>
-                <w:sz w:val="20"/>
-                <w:szCs w:val="20"/>
-                <w:lang w:val="en-US" w:eastAsia="ru-RU"/>
-              </w:rPr>
-            </w:pPr>
+            <w:proofErr w:type="spellEnd"/>
+          </w:p>
+          <w:p>
+            <w:pPr>
+              <w:rPr>
+                <w:rFonts w:ascii="Arial" w:eastAsia="Times New Roman" w:hAnsi="Arial" w:cs="Arial"/>
+                <w:color w:val="000000"/>
+                <w:sz w:val="20"/>
+                <w:szCs w:val="20"/>
+                <w:lang w:val="en-US" w:eastAsia="ru-RU"/>
+              </w:rPr>
+            </w:pPr>
+            <w:proofErr w:type="spellStart"/>
             <w:r>
               <w:rPr>
                 <w:rFonts w:ascii="Arial" w:eastAsia="Times New Roman" w:hAnsi="Arial" w:cs="Arial"/>
@@ -2037,17 +2066,19 @@
               </w:rPr>
               <w:t>min_term_measure</w:t>
             </w:r>
-          </w:p>
-          <w:p>
-            <w:pPr>
-              <w:rPr>
-                <w:rFonts w:ascii="Arial" w:eastAsia="Times New Roman" w:hAnsi="Arial" w:cs="Arial"/>
-                <w:color w:val="000000"/>
-                <w:sz w:val="20"/>
-                <w:szCs w:val="20"/>
-                <w:lang w:val="en-US" w:eastAsia="ru-RU"/>
-              </w:rPr>
-            </w:pPr>
+            <w:proofErr w:type="spellEnd"/>
+          </w:p>
+          <w:p>
+            <w:pPr>
+              <w:rPr>
+                <w:rFonts w:ascii="Arial" w:eastAsia="Times New Roman" w:hAnsi="Arial" w:cs="Arial"/>
+                <w:color w:val="000000"/>
+                <w:sz w:val="20"/>
+                <w:szCs w:val="20"/>
+                <w:lang w:val="en-US" w:eastAsia="ru-RU"/>
+              </w:rPr>
+            </w:pPr>
+            <w:proofErr w:type="spellStart"/>
             <w:r>
               <w:rPr>
                 <w:rFonts w:ascii="Arial" w:eastAsia="Times New Roman" w:hAnsi="Arial" w:cs="Arial"/>
@@ -2058,17 +2089,19 @@
               </w:rPr>
               <w:t>max_term</w:t>
             </w:r>
-          </w:p>
-          <w:p>
-            <w:pPr>
-              <w:rPr>
-                <w:rFonts w:ascii="Arial" w:eastAsia="Times New Roman" w:hAnsi="Arial" w:cs="Arial"/>
-                <w:color w:val="000000"/>
-                <w:sz w:val="20"/>
-                <w:szCs w:val="20"/>
-                <w:lang w:val="en-US" w:eastAsia="ru-RU"/>
-              </w:rPr>
-            </w:pPr>
+            <w:proofErr w:type="spellEnd"/>
+          </w:p>
+          <w:p>
+            <w:pPr>
+              <w:rPr>
+                <w:rFonts w:ascii="Arial" w:eastAsia="Times New Roman" w:hAnsi="Arial" w:cs="Arial"/>
+                <w:color w:val="000000"/>
+                <w:sz w:val="20"/>
+                <w:szCs w:val="20"/>
+                <w:lang w:val="en-US" w:eastAsia="ru-RU"/>
+              </w:rPr>
+            </w:pPr>
+            <w:proofErr w:type="spellStart"/>
             <w:r>
               <w:rPr>
                 <w:rFonts w:ascii="Arial" w:eastAsia="Times New Roman" w:hAnsi="Arial" w:cs="Arial"/>
@@ -2079,17 +2112,19 @@
               </w:rPr>
               <w:t>max_term_measure</w:t>
             </w:r>
-          </w:p>
-          <w:p>
-            <w:pPr>
-              <w:rPr>
-                <w:rFonts w:ascii="Arial" w:eastAsia="Times New Roman" w:hAnsi="Arial" w:cs="Arial"/>
-                <w:color w:val="000000"/>
-                <w:sz w:val="20"/>
-                <w:szCs w:val="20"/>
-                <w:lang w:val="en-US" w:eastAsia="ru-RU"/>
-              </w:rPr>
-            </w:pPr>
+            <w:proofErr w:type="spellEnd"/>
+          </w:p>
+          <w:p>
+            <w:pPr>
+              <w:rPr>
+                <w:rFonts w:ascii="Arial" w:eastAsia="Times New Roman" w:hAnsi="Arial" w:cs="Arial"/>
+                <w:color w:val="000000"/>
+                <w:sz w:val="20"/>
+                <w:szCs w:val="20"/>
+                <w:lang w:val="en-US" w:eastAsia="ru-RU"/>
+              </w:rPr>
+            </w:pPr>
+            <w:proofErr w:type="spellStart"/>
             <w:r>
               <w:rPr>
                 <w:rFonts w:ascii="Arial" w:eastAsia="Times New Roman" w:hAnsi="Arial" w:cs="Arial"/>
@@ -2100,17 +2135,19 @@
               </w:rPr>
               <w:t>ledger_acc_full_name_translit</w:t>
             </w:r>
-          </w:p>
-          <w:p>
-            <w:pPr>
-              <w:rPr>
-                <w:rFonts w:ascii="Arial" w:eastAsia="Times New Roman" w:hAnsi="Arial" w:cs="Arial"/>
-                <w:color w:val="000000"/>
-                <w:sz w:val="20"/>
-                <w:szCs w:val="20"/>
-                <w:lang w:val="en-US" w:eastAsia="ru-RU"/>
-              </w:rPr>
-            </w:pPr>
+            <w:proofErr w:type="spellEnd"/>
+          </w:p>
+          <w:p>
+            <w:pPr>
+              <w:rPr>
+                <w:rFonts w:ascii="Arial" w:eastAsia="Times New Roman" w:hAnsi="Arial" w:cs="Arial"/>
+                <w:color w:val="000000"/>
+                <w:sz w:val="20"/>
+                <w:szCs w:val="20"/>
+                <w:lang w:val="en-US" w:eastAsia="ru-RU"/>
+              </w:rPr>
+            </w:pPr>
+            <w:proofErr w:type="spellStart"/>
             <w:r>
               <w:rPr>
                 <w:rFonts w:ascii="Arial" w:eastAsia="Times New Roman" w:hAnsi="Arial" w:cs="Arial"/>
@@ -2121,17 +2158,19 @@
               </w:rPr>
               <w:t>is_revaluation</w:t>
             </w:r>
-          </w:p>
-          <w:p>
-            <w:pPr>
-              <w:rPr>
-                <w:rFonts w:ascii="Arial" w:eastAsia="Times New Roman" w:hAnsi="Arial" w:cs="Arial"/>
-                <w:color w:val="000000"/>
-                <w:sz w:val="20"/>
-                <w:szCs w:val="20"/>
-                <w:lang w:val="en-US" w:eastAsia="ru-RU"/>
-              </w:rPr>
-            </w:pPr>
+            <w:proofErr w:type="spellEnd"/>
+          </w:p>
+          <w:p>
+            <w:pPr>
+              <w:rPr>
+                <w:rFonts w:ascii="Arial" w:eastAsia="Times New Roman" w:hAnsi="Arial" w:cs="Arial"/>
+                <w:color w:val="000000"/>
+                <w:sz w:val="20"/>
+                <w:szCs w:val="20"/>
+                <w:lang w:val="en-US" w:eastAsia="ru-RU"/>
+              </w:rPr>
+            </w:pPr>
+            <w:proofErr w:type="spellStart"/>
             <w:r>
               <w:rPr>
                 <w:rFonts w:ascii="Arial" w:eastAsia="Times New Roman" w:hAnsi="Arial" w:cs="Arial"/>
@@ -2142,6 +2181,7 @@
               </w:rPr>
               <w:t>is_correct</w:t>
             </w:r>
+            <w:proofErr w:type="spellEnd"/>
           </w:p>
         </w:tc>
         <w:tc>
@@ -2915,6 +2955,7 @@
         <w:lastRenderedPageBreak/>
         <w:t xml:space="preserve">Слой </w:t>
       </w:r>
+      <w:proofErr w:type="spellStart"/>
       <w:r>
         <w:rPr>
           <w:rFonts w:ascii="Arial" w:eastAsia="Times New Roman" w:hAnsi="Arial" w:cs="Arial"/>
@@ -2927,6 +2968,7 @@
         </w:rPr>
         <w:t>витрин</w:t>
       </w:r>
+      <w:proofErr w:type="spellEnd"/>
       <w:r>
         <w:rPr>
           <w:rFonts w:ascii="Arial" w:eastAsia="Times New Roman" w:hAnsi="Arial" w:cs="Arial"/>
@@ -3021,6 +3063,7 @@
                 <w:lang w:val="en-US" w:eastAsia="ru-RU"/>
               </w:rPr>
             </w:pPr>
+            <w:proofErr w:type="spellStart"/>
             <w:r>
               <w:rPr>
                 <w:rFonts w:ascii="Arial" w:eastAsia="Times New Roman" w:hAnsi="Arial" w:cs="Arial"/>
@@ -3031,17 +3074,19 @@
               </w:rPr>
               <w:t>on_date</w:t>
             </w:r>
-          </w:p>
-          <w:p>
-            <w:pPr>
-              <w:rPr>
-                <w:rFonts w:ascii="Arial" w:eastAsia="Times New Roman" w:hAnsi="Arial" w:cs="Arial"/>
-                <w:color w:val="000000"/>
-                <w:sz w:val="20"/>
-                <w:szCs w:val="20"/>
-                <w:lang w:val="en-US" w:eastAsia="ru-RU"/>
-              </w:rPr>
-            </w:pPr>
+            <w:proofErr w:type="spellEnd"/>
+          </w:p>
+          <w:p>
+            <w:pPr>
+              <w:rPr>
+                <w:rFonts w:ascii="Arial" w:eastAsia="Times New Roman" w:hAnsi="Arial" w:cs="Arial"/>
+                <w:color w:val="000000"/>
+                <w:sz w:val="20"/>
+                <w:szCs w:val="20"/>
+                <w:lang w:val="en-US" w:eastAsia="ru-RU"/>
+              </w:rPr>
+            </w:pPr>
+            <w:proofErr w:type="spellStart"/>
             <w:r>
               <w:rPr>
                 <w:rFonts w:ascii="Arial" w:eastAsia="Times New Roman" w:hAnsi="Arial" w:cs="Arial"/>
@@ -3052,17 +3097,19 @@
               </w:rPr>
               <w:t>account_rk</w:t>
             </w:r>
-          </w:p>
-          <w:p>
-            <w:pPr>
-              <w:rPr>
-                <w:rFonts w:ascii="Arial" w:eastAsia="Times New Roman" w:hAnsi="Arial" w:cs="Arial"/>
-                <w:color w:val="000000"/>
-                <w:sz w:val="20"/>
-                <w:szCs w:val="20"/>
-                <w:lang w:val="en-US" w:eastAsia="ru-RU"/>
-              </w:rPr>
-            </w:pPr>
+            <w:proofErr w:type="spellEnd"/>
+          </w:p>
+          <w:p>
+            <w:pPr>
+              <w:rPr>
+                <w:rFonts w:ascii="Arial" w:eastAsia="Times New Roman" w:hAnsi="Arial" w:cs="Arial"/>
+                <w:color w:val="000000"/>
+                <w:sz w:val="20"/>
+                <w:szCs w:val="20"/>
+                <w:lang w:val="en-US" w:eastAsia="ru-RU"/>
+              </w:rPr>
+            </w:pPr>
+            <w:proofErr w:type="spellStart"/>
             <w:r>
               <w:rPr>
                 <w:rFonts w:ascii="Arial" w:eastAsia="Times New Roman" w:hAnsi="Arial" w:cs="Arial"/>
@@ -3073,17 +3120,19 @@
               </w:rPr>
               <w:t>credit_amount</w:t>
             </w:r>
-          </w:p>
-          <w:p>
-            <w:pPr>
-              <w:rPr>
-                <w:rFonts w:ascii="Arial" w:eastAsia="Times New Roman" w:hAnsi="Arial" w:cs="Arial"/>
-                <w:color w:val="000000"/>
-                <w:sz w:val="20"/>
-                <w:szCs w:val="20"/>
-                <w:lang w:val="en-US" w:eastAsia="ru-RU"/>
-              </w:rPr>
-            </w:pPr>
+            <w:proofErr w:type="spellEnd"/>
+          </w:p>
+          <w:p>
+            <w:pPr>
+              <w:rPr>
+                <w:rFonts w:ascii="Arial" w:eastAsia="Times New Roman" w:hAnsi="Arial" w:cs="Arial"/>
+                <w:color w:val="000000"/>
+                <w:sz w:val="20"/>
+                <w:szCs w:val="20"/>
+                <w:lang w:val="en-US" w:eastAsia="ru-RU"/>
+              </w:rPr>
+            </w:pPr>
+            <w:proofErr w:type="spellStart"/>
             <w:r>
               <w:rPr>
                 <w:rFonts w:ascii="Arial" w:eastAsia="Times New Roman" w:hAnsi="Arial" w:cs="Arial"/>
@@ -3094,17 +3143,19 @@
               </w:rPr>
               <w:t>credit_amount_rub</w:t>
             </w:r>
-          </w:p>
-          <w:p>
-            <w:pPr>
-              <w:rPr>
-                <w:rFonts w:ascii="Arial" w:eastAsia="Times New Roman" w:hAnsi="Arial" w:cs="Arial"/>
-                <w:color w:val="000000"/>
-                <w:sz w:val="20"/>
-                <w:szCs w:val="20"/>
-                <w:lang w:val="en-US" w:eastAsia="ru-RU"/>
-              </w:rPr>
-            </w:pPr>
+            <w:proofErr w:type="spellEnd"/>
+          </w:p>
+          <w:p>
+            <w:pPr>
+              <w:rPr>
+                <w:rFonts w:ascii="Arial" w:eastAsia="Times New Roman" w:hAnsi="Arial" w:cs="Arial"/>
+                <w:color w:val="000000"/>
+                <w:sz w:val="20"/>
+                <w:szCs w:val="20"/>
+                <w:lang w:val="en-US" w:eastAsia="ru-RU"/>
+              </w:rPr>
+            </w:pPr>
+            <w:proofErr w:type="spellStart"/>
             <w:r>
               <w:rPr>
                 <w:rFonts w:ascii="Arial" w:eastAsia="Times New Roman" w:hAnsi="Arial" w:cs="Arial"/>
@@ -3115,17 +3166,19 @@
               </w:rPr>
               <w:t>debet_amount</w:t>
             </w:r>
-          </w:p>
-          <w:p>
-            <w:pPr>
-              <w:rPr>
-                <w:rFonts w:ascii="Arial" w:eastAsia="Times New Roman" w:hAnsi="Arial" w:cs="Arial"/>
-                <w:color w:val="000000"/>
-                <w:sz w:val="20"/>
-                <w:szCs w:val="20"/>
-                <w:lang w:val="en-US" w:eastAsia="ru-RU"/>
-              </w:rPr>
-            </w:pPr>
+            <w:proofErr w:type="spellEnd"/>
+          </w:p>
+          <w:p>
+            <w:pPr>
+              <w:rPr>
+                <w:rFonts w:ascii="Arial" w:eastAsia="Times New Roman" w:hAnsi="Arial" w:cs="Arial"/>
+                <w:color w:val="000000"/>
+                <w:sz w:val="20"/>
+                <w:szCs w:val="20"/>
+                <w:lang w:val="en-US" w:eastAsia="ru-RU"/>
+              </w:rPr>
+            </w:pPr>
+            <w:proofErr w:type="spellStart"/>
             <w:r>
               <w:rPr>
                 <w:rFonts w:ascii="Arial" w:eastAsia="Times New Roman" w:hAnsi="Arial" w:cs="Arial"/>
@@ -3136,6 +3189,7 @@
               </w:rPr>
               <w:t>debet_amount_rub</w:t>
             </w:r>
+            <w:proofErr w:type="spellEnd"/>
           </w:p>
         </w:tc>
         <w:tc>
@@ -4529,6 +4583,8 @@
                 <w:lang w:val="en-US" w:eastAsia="ru-RU"/>
               </w:rPr>
             </w:pPr>
+            <w:bookmarkStart w:id="0" w:name="_GoBack"/>
+            <w:bookmarkEnd w:id="0"/>
             <w:r>
               <w:rPr>
                 <w:rFonts w:ascii="Arial" w:eastAsia="Times New Roman" w:hAnsi="Arial" w:cs="Arial"/>
@@ -4539,62 +4595,6 @@
               </w:rPr>
               <w:t>NUMBER(23,8)</w:t>
             </w:r>
-          </w:p>
-        </w:tc>
-      </w:tr>
-      <w:tr>
-        <w:tc>
-          <w:tcPr>
-            <w:tcW w:w="4981" w:type="dxa"/>
-          </w:tcPr>
-          <w:p>
-            <w:pPr>
-              <w:rPr>
-                <w:rFonts w:ascii="Arial" w:eastAsia="Times New Roman" w:hAnsi="Arial" w:cs="Arial"/>
-                <w:color w:val="000000"/>
-                <w:sz w:val="20"/>
-                <w:szCs w:val="20"/>
-                <w:lang w:val="en-US" w:eastAsia="ru-RU"/>
-              </w:rPr>
-            </w:pPr>
-          </w:p>
-          <w:p>
-            <w:pPr>
-              <w:rPr>
-                <w:rFonts w:ascii="Arial" w:eastAsia="Times New Roman" w:hAnsi="Arial" w:cs="Arial"/>
-                <w:color w:val="000000"/>
-                <w:sz w:val="20"/>
-                <w:szCs w:val="20"/>
-                <w:lang w:val="en-US" w:eastAsia="ru-RU"/>
-              </w:rPr>
-            </w:pPr>
-          </w:p>
-          <w:p>
-            <w:pPr>
-              <w:rPr>
-                <w:rFonts w:ascii="Arial" w:eastAsia="Times New Roman" w:hAnsi="Arial" w:cs="Arial"/>
-                <w:color w:val="000000"/>
-                <w:sz w:val="20"/>
-                <w:szCs w:val="20"/>
-                <w:lang w:val="en-US" w:eastAsia="ru-RU"/>
-              </w:rPr>
-            </w:pPr>
-          </w:p>
-        </w:tc>
-        <w:tc>
-          <w:tcPr>
-            <w:tcW w:w="4364" w:type="dxa"/>
-          </w:tcPr>
-          <w:p>
-            <w:pPr>
-              <w:rPr>
-                <w:rFonts w:ascii="Arial" w:eastAsia="Times New Roman" w:hAnsi="Arial" w:cs="Arial"/>
-                <w:color w:val="000000"/>
-                <w:sz w:val="20"/>
-                <w:szCs w:val="20"/>
-                <w:lang w:val="en-US" w:eastAsia="ru-RU"/>
-              </w:rPr>
-            </w:pPr>
           </w:p>
         </w:tc>
       </w:tr>
@@ -4602,109 +4602,6 @@
     <w:p>
       <w:pPr>
         <w:spacing w:after="0" w:line="240" w:lineRule="auto"/>
-        <w:rPr>
-          <w:lang w:val="en-US"/>
-        </w:rPr>
-      </w:pPr>
-    </w:p>
-    <w:p>
-      <w:pPr>
-        <w:rPr>
-          <w:lang w:val="en-US"/>
-        </w:rPr>
-      </w:pPr>
-    </w:p>
-    <w:p>
-      <w:pPr>
-        <w:rPr>
-          <w:lang w:val="en-US"/>
-        </w:rPr>
-      </w:pPr>
-    </w:p>
-    <w:p>
-      <w:pPr>
-        <w:rPr>
-          <w:lang w:val="en-US"/>
-        </w:rPr>
-      </w:pPr>
-      <w:r>
-        <w:rPr>
-          <w:lang w:val="en-US"/>
-        </w:rPr>
-        <w:t xml:space="preserve">id – [date time] – load – </w:t>
-      </w:r>
-      <w:proofErr w:type="gramStart"/>
-      <w:r>
-        <w:rPr>
-          <w:lang w:val="en-US"/>
-        </w:rPr>
-        <w:t>{</w:t>
-      </w:r>
-      <w:r>
-        <w:rPr>
-          <w:lang w:val="en-US"/>
-        </w:rPr>
-        <w:t xml:space="preserve"> </w:t>
-      </w:r>
-      <w:r>
-        <w:t>что</w:t>
-      </w:r>
-      <w:proofErr w:type="gramEnd"/>
-      <w:r>
-        <w:rPr>
-          <w:lang w:val="en-US"/>
-        </w:rPr>
-        <w:t xml:space="preserve"> </w:t>
-      </w:r>
-      <w:r>
-        <w:t>загружаем</w:t>
-      </w:r>
-      <w:r>
-        <w:rPr>
-          <w:lang w:val="en-US"/>
-        </w:rPr>
-        <w:t>}</w:t>
-      </w:r>
-      <w:r>
-        <w:rPr>
-          <w:lang w:val="en-US"/>
-        </w:rPr>
-        <w:t xml:space="preserve"> </w:t>
-      </w:r>
-      <w:r>
-        <w:rPr>
-          <w:lang w:val="en-US"/>
-        </w:rPr>
-        <w:t>– success/fail</w:t>
-      </w:r>
-    </w:p>
-    <w:p>
-      <w:pPr>
-        <w:jc w:val="right"/>
-        <w:rPr>
-          <w:lang w:val="en-US"/>
-        </w:rPr>
-      </w:pPr>
-    </w:p>
-    <w:p>
-      <w:pPr>
-        <w:jc w:val="right"/>
-        <w:rPr>
-          <w:lang w:val="en-US"/>
-        </w:rPr>
-      </w:pPr>
-    </w:p>
-    <w:p>
-      <w:pPr>
-        <w:jc w:val="right"/>
-        <w:rPr>
-          <w:lang w:val="en-US"/>
-        </w:rPr>
-      </w:pPr>
-    </w:p>
-    <w:p>
-      <w:pPr>
-        <w:jc w:val="right"/>
         <w:rPr>
           <w:lang w:val="en-US"/>
         </w:rPr>
@@ -4721,7 +4618,7 @@
 </file>
 
 <file path=word/styles.xml><?xml version="1.0" encoding="utf-8"?>
-<w:styles xmlns:mc="http://schemas.openxmlformats.org/markup-compatibility/2006" xmlns:r="http://schemas.openxmlformats.org/officeDocument/2006/relationships" xmlns:w="http://schemas.openxmlformats.org/wordprocessingml/2006/main" xmlns:w14="http://schemas.microsoft.com/office/word/2010/wordml" xmlns:w15="http://schemas.microsoft.com/office/word/2012/wordml" xmlns:w16cex="http://schemas.microsoft.com/office/word/2018/wordml/cex" xmlns:w16cid="http://schemas.microsoft.com/office/word/2016/wordml/cid" xmlns:w16="http://schemas.microsoft.com/office/word/2018/wordml" xmlns:w16sdtdh="http://schemas.microsoft.com/office/word/2020/wordml/sdtdatahash" xmlns:w16se="http://schemas.microsoft.com/office/word/2015/wordml/symex" mc:Ignorable="w14 w15 w16se w16cid w16 w16cex w16sdtdh">
+<w:styles xmlns:mc="http://schemas.openxmlformats.org/markup-compatibility/2006" xmlns:r="http://schemas.openxmlformats.org/officeDocument/2006/relationships" xmlns:w="http://schemas.openxmlformats.org/wordprocessingml/2006/main" xmlns:w14="http://schemas.microsoft.com/office/word/2010/wordml" xmlns:w15="http://schemas.microsoft.com/office/word/2012/wordml" mc:Ignorable="w14 w15">
   <w:docDefaults>
     <w:rPrDefault>
       <w:rPr>
@@ -4737,7 +4634,7 @@
       </w:pPr>
     </w:pPrDefault>
   </w:docDefaults>
-  <w:latentStyles w:defLockedState="0" w:defUIPriority="99" w:defSemiHidden="0" w:defUnhideWhenUsed="0" w:defQFormat="0" w:count="376">
+  <w:latentStyles w:defLockedState="0" w:defUIPriority="99" w:defSemiHidden="0" w:defUnhideWhenUsed="0" w:defQFormat="0" w:count="371">
     <w:lsdException w:name="Normal" w:uiPriority="0" w:qFormat="1"/>
     <w:lsdException w:name="heading 1" w:uiPriority="9" w:qFormat="1"/>
     <w:lsdException w:name="heading 2" w:semiHidden="1" w:uiPriority="9" w:unhideWhenUsed="1" w:qFormat="1"/>
@@ -4843,6 +4740,7 @@
     <w:lsdException w:name="HTML Sample" w:semiHidden="1" w:unhideWhenUsed="1"/>
     <w:lsdException w:name="HTML Typewriter" w:semiHidden="1" w:unhideWhenUsed="1"/>
     <w:lsdException w:name="HTML Variable" w:semiHidden="1" w:unhideWhenUsed="1"/>
+    <w:lsdException w:name="Normal Table" w:semiHidden="1" w:unhideWhenUsed="1"/>
     <w:lsdException w:name="annotation subject" w:semiHidden="1" w:unhideWhenUsed="1"/>
     <w:lsdException w:name="No List" w:semiHidden="1" w:unhideWhenUsed="1"/>
     <w:lsdException w:name="Outline List 1" w:semiHidden="1" w:unhideWhenUsed="1"/>
@@ -4885,8 +4783,11 @@
     <w:lsdException w:name="Table Contemporary" w:semiHidden="1" w:unhideWhenUsed="1"/>
     <w:lsdException w:name="Table Elegant" w:semiHidden="1" w:unhideWhenUsed="1"/>
     <w:lsdException w:name="Table Professional" w:semiHidden="1" w:unhideWhenUsed="1"/>
+    <w:lsdException w:name="Table Subtle 1" w:semiHidden="1" w:unhideWhenUsed="1"/>
     <w:lsdException w:name="Table Subtle 2" w:semiHidden="1" w:unhideWhenUsed="1"/>
     <w:lsdException w:name="Table Web 1" w:semiHidden="1" w:unhideWhenUsed="1"/>
+    <w:lsdException w:name="Table Web 2" w:semiHidden="1" w:unhideWhenUsed="1"/>
+    <w:lsdException w:name="Table Web 3" w:semiHidden="1" w:unhideWhenUsed="1"/>
     <w:lsdException w:name="Balloon Text" w:semiHidden="1" w:unhideWhenUsed="1"/>
     <w:lsdException w:name="Table Grid" w:uiPriority="39"/>
     <w:lsdException w:name="Table Theme" w:semiHidden="1" w:unhideWhenUsed="1"/>
@@ -5105,11 +5006,6 @@
     <w:lsdException w:name="List Table 5 Dark Accent 6" w:uiPriority="50"/>
     <w:lsdException w:name="List Table 6 Colorful Accent 6" w:uiPriority="51"/>
     <w:lsdException w:name="List Table 7 Colorful Accent 6" w:uiPriority="52"/>
-    <w:lsdException w:name="Mention" w:semiHidden="1" w:unhideWhenUsed="1"/>
-    <w:lsdException w:name="Smart Hyperlink" w:semiHidden="1" w:unhideWhenUsed="1"/>
-    <w:lsdException w:name="Hashtag" w:semiHidden="1" w:unhideWhenUsed="1"/>
-    <w:lsdException w:name="Unresolved Mention" w:semiHidden="1" w:unhideWhenUsed="1"/>
-    <w:lsdException w:name="Smart Link" w:semiHidden="1" w:unhideWhenUsed="1"/>
   </w:latentStyles>
   <w:style w:type="paragraph" w:default="1" w:styleId="a">
     <w:name w:val="Normal"/>

</xml_diff>